<commit_message>
finish data entry and integration , in progress of priority group generation
</commit_message>
<xml_diff>
--- a/data/PUMP PRIMING DATA FLOW.docx
+++ b/data/PUMP PRIMING DATA FLOW.docx
@@ -8,13 +8,8 @@
       </w:r>
     </w:p>
     <w:p>
-      <w:proofErr w:type="gramStart"/>
-      <w:r>
-        <w:t>Step(</w:t>
-      </w:r>
-      <w:proofErr w:type="gramEnd"/>
-      <w:r>
-        <w:t>Jisc), Attendance, Engagement, and Last year Attendance &amp; Engagement</w:t>
+      <w:r>
+        <w:t>Step(Jisc), Attendance, Engagement, and Last year Attendance &amp; Engagement</w:t>
       </w:r>
     </w:p>
     <w:p>
@@ -77,15 +72,7 @@
     </w:p>
     <w:p>
       <w:r>
-        <w:t xml:space="preserve">Programme Year – Student Level (filtered level = UG, Campus=Main, Reg Status </w:t>
-      </w:r>
-      <w:proofErr w:type="gramStart"/>
-      <w:r>
-        <w:t>Code !</w:t>
-      </w:r>
-      <w:proofErr w:type="gramEnd"/>
-      <w:r>
-        <w:t>= Withdrawn~)</w:t>
+        <w:t>Programme Year – Student Level (filtered level = UG, Campus=Main, Reg Status Code != Withdrawn~)</w:t>
       </w:r>
     </w:p>
     <w:p>
@@ -110,23 +97,7 @@
           <w:i/>
           <w:iCs/>
         </w:rPr>
-        <w:t xml:space="preserve">Component Due Dates </w:t>
-      </w:r>
-      <w:proofErr w:type="gramStart"/>
-      <w:r>
-        <w:rPr>
-          <w:i/>
-          <w:iCs/>
-        </w:rPr>
-        <w:t>By</w:t>
-      </w:r>
-      <w:proofErr w:type="gramEnd"/>
-      <w:r>
-        <w:rPr>
-          <w:i/>
-          <w:iCs/>
-        </w:rPr>
-        <w:t xml:space="preserve"> Block</w:t>
+        <w:t>Component Due Dates By Block</w:t>
       </w:r>
     </w:p>
     <w:p>
@@ -168,7 +139,10 @@
         </w:rPr>
       </w:pPr>
       <w:r>
-        <w:t>Check</w:t>
+        <w:t>Use this to c</w:t>
+      </w:r>
+      <w:r>
+        <w:t>heck</w:t>
       </w:r>
       <w:r>
         <w:t xml:space="preserve"> all students how many modules they are taking </w:t>
@@ -218,15 +192,7 @@
         <w:t xml:space="preserve">P PMC accepted R </w:t>
       </w:r>
       <w:r>
-        <w:t xml:space="preserve">PMC rejected RR </w:t>
-      </w:r>
-      <w:proofErr w:type="spellStart"/>
-      <w:r>
-        <w:t>revot</w:t>
-      </w:r>
-      <w:proofErr w:type="spellEnd"/>
-      <w:r>
-        <w:t>?</w:t>
+        <w:t>PMC rejected RR revot?</w:t>
       </w:r>
       <w:r>
         <w:t xml:space="preserve"> </w:t>
@@ -364,21 +330,7 @@
         <w:rPr>
           <w:highlight w:val="yellow"/>
         </w:rPr>
-        <w:t>*</w:t>
-      </w:r>
-      <w:proofErr w:type="gramStart"/>
-      <w:r>
-        <w:rPr>
-          <w:highlight w:val="yellow"/>
-        </w:rPr>
-        <w:t>fail</w:t>
-      </w:r>
-      <w:proofErr w:type="gramEnd"/>
-      <w:r>
-        <w:rPr>
-          <w:highlight w:val="yellow"/>
-        </w:rPr>
-        <w:t xml:space="preserve"> to get Level 3 data, need </w:t>
+        <w:t xml:space="preserve">*fail to get Level 3 data, need </w:t>
       </w:r>
       <w:r>
         <w:rPr>
@@ -513,15 +465,7 @@
         </w:numPr>
       </w:pPr>
       <w:r>
-        <w:t xml:space="preserve">Students in T2 carrying a </w:t>
-      </w:r>
-      <w:proofErr w:type="gramStart"/>
-      <w:r>
-        <w:t>fail</w:t>
-      </w:r>
-      <w:proofErr w:type="gramEnd"/>
-      <w:r>
-        <w:t xml:space="preserve"> from T1 (T2 priority only) - For start of T2 only - not start of AY)</w:t>
+        <w:t>Students in T2 carrying a fail from T1 (T2 priority only) - For start of T2 only - not start of AY)</w:t>
       </w:r>
       <w:r>
         <w:t xml:space="preserve"> – students who fail but still wait to see resit result</w:t>
@@ -580,13 +524,8 @@
       </w:r>
     </w:p>
     <w:p>
-      <w:proofErr w:type="spellStart"/>
-      <w:r>
-        <w:t>Qlikview</w:t>
-      </w:r>
-      <w:proofErr w:type="spellEnd"/>
-      <w:r>
-        <w:t xml:space="preserve"> need download current year </w:t>
+      <w:r>
+        <w:t xml:space="preserve">Qlikview need download current year </w:t>
       </w:r>
       <w:r>
         <w:t>cohort registration status</w:t>
@@ -594,18 +533,10 @@
     </w:p>
     <w:p>
       <w:r>
-        <w:t xml:space="preserve">Download last year JISC attendance T1 and T2 </w:t>
-      </w:r>
-      <w:proofErr w:type="gramStart"/>
-      <w:r>
-        <w:t xml:space="preserve">file </w:t>
-      </w:r>
-      <w:r>
-        <w:t>,</w:t>
-      </w:r>
-      <w:proofErr w:type="gramEnd"/>
-      <w:r>
-        <w:t xml:space="preserve"> current year T1 file</w:t>
+        <w:t xml:space="preserve">Download last year JISC attendance T1 and T2 file </w:t>
+      </w:r>
+      <w:r>
+        <w:t>, current year T1 file</w:t>
       </w:r>
     </w:p>
     <w:p>

</xml_diff>